<commit_message>
Fixing issues with AST generation
</commit_message>
<xml_diff>
--- a/compiler/LT_Compiler_Grammar.docx
+++ b/compiler/LT_Compiler_Grammar.docx
@@ -4,375 +4,981 @@
   <w:body>
     <w:p>
       <w:r>
-        <w:t>This grammar is lightly adapted from the provided grammar.</w:t>
-      </w:r>
-      <w:r>
-        <w:t xml:space="preserve"> I </w:t>
-      </w:r>
-      <w:r>
-        <w:t xml:space="preserve">refactored both declaration-list and param to convert this from a LL3 grammar to a LL1 grammar. (Before, the rule was param := type-specifier ID </w:t>
-      </w:r>
-      <w:r>
-        <w:t xml:space="preserve">[] | type-specifier ID </w:t>
-      </w:r>
-      <w:r>
-        <w:t>ε</w:t>
-      </w:r>
-      <w:r>
-        <w:t xml:space="preserve">. </w:t>
-      </w:r>
-      <w:r>
-        <w:t>By refactoring, we no longer have too look ahead three items to tokens determine which rule applies here).</w:t>
+        <w:t xml:space="preserve">This grammar is lightly adapted from the provided grammar. I refactored both declaration-list and param to convert this from </w:t>
+      </w:r>
+      <w:proofErr w:type="gramStart"/>
+      <w:r>
+        <w:t>a LL3</w:t>
+      </w:r>
+      <w:proofErr w:type="gramEnd"/>
+      <w:r>
+        <w:t xml:space="preserve"> grammar to </w:t>
+      </w:r>
+      <w:proofErr w:type="gramStart"/>
+      <w:r>
+        <w:t>a LL1</w:t>
+      </w:r>
+      <w:proofErr w:type="gramEnd"/>
+      <w:r>
+        <w:t xml:space="preserve"> grammar. (Before, the rule was </w:t>
+      </w:r>
+      <w:proofErr w:type="gramStart"/>
+      <w:r>
+        <w:t>param :</w:t>
+      </w:r>
+      <w:proofErr w:type="gramEnd"/>
+      <w:r>
+        <w:t xml:space="preserve">= type-specifier ID [] | type-specifier ID ε. By refactoring, we no longer have </w:t>
+      </w:r>
+      <w:proofErr w:type="spellStart"/>
+      <w:proofErr w:type="gramStart"/>
+      <w:r>
+        <w:t>too</w:t>
+      </w:r>
+      <w:proofErr w:type="spellEnd"/>
+      <w:proofErr w:type="gramEnd"/>
+      <w:r>
+        <w:t xml:space="preserve"> look </w:t>
+      </w:r>
+      <w:proofErr w:type="gramStart"/>
+      <w:r>
+        <w:t>ahead three items</w:t>
+      </w:r>
+      <w:proofErr w:type="gramEnd"/>
+      <w:r>
+        <w:t xml:space="preserve"> to tokens determine which rule applies here).</w:t>
+      </w:r>
+    </w:p>
+    <w:p>
+      <w:pPr>
+        <w:numPr>
+          <w:ilvl w:val="0"/>
+          <w:numId w:val="1"/>
+        </w:numPr>
+      </w:pPr>
+      <w:proofErr w:type="gramStart"/>
+      <w:r>
+        <w:t>program :</w:t>
+      </w:r>
+      <w:proofErr w:type="gramEnd"/>
+      <w:r>
+        <w:t>= declaration-list | ε</w:t>
+      </w:r>
+    </w:p>
+    <w:p>
+      <w:pPr>
+        <w:numPr>
+          <w:ilvl w:val="0"/>
+          <w:numId w:val="1"/>
+        </w:numPr>
+      </w:pPr>
+      <w:r>
+        <w:t>declaration-</w:t>
+      </w:r>
+      <w:proofErr w:type="gramStart"/>
+      <w:r>
+        <w:t>list :</w:t>
+      </w:r>
+      <w:proofErr w:type="gramEnd"/>
+      <w:r>
+        <w:t>= declaration-list type-specifier ID declaration | type-specifier ID declaration</w:t>
+      </w:r>
+    </w:p>
+    <w:p>
+      <w:pPr>
+        <w:numPr>
+          <w:ilvl w:val="0"/>
+          <w:numId w:val="1"/>
+        </w:numPr>
+      </w:pPr>
+      <w:proofErr w:type="gramStart"/>
+      <w:r>
+        <w:t>declaration :</w:t>
+      </w:r>
+      <w:proofErr w:type="gramEnd"/>
+      <w:r>
+        <w:t>= var-declaration | fun-declaration</w:t>
+      </w:r>
+    </w:p>
+    <w:p>
+      <w:pPr>
+        <w:numPr>
+          <w:ilvl w:val="0"/>
+          <w:numId w:val="1"/>
+        </w:numPr>
+      </w:pPr>
+      <w:r>
+        <w:t>var-</w:t>
+      </w:r>
+      <w:proofErr w:type="gramStart"/>
+      <w:r>
+        <w:t>declaration :</w:t>
+      </w:r>
+      <w:proofErr w:type="gramEnd"/>
+      <w:r>
+        <w:t xml:space="preserve">= ; | [ </w:t>
+      </w:r>
+      <w:proofErr w:type="gramStart"/>
+      <w:r>
+        <w:t>NUM ]</w:t>
+      </w:r>
+      <w:proofErr w:type="gramEnd"/>
+      <w:r>
+        <w:t xml:space="preserve"> ;</w:t>
+      </w:r>
+    </w:p>
+    <w:p>
+      <w:pPr>
+        <w:numPr>
+          <w:ilvl w:val="0"/>
+          <w:numId w:val="1"/>
+        </w:numPr>
+      </w:pPr>
+      <w:r>
+        <w:t>type-</w:t>
+      </w:r>
+      <w:proofErr w:type="gramStart"/>
+      <w:r>
+        <w:t>specifier :</w:t>
+      </w:r>
+      <w:proofErr w:type="gramEnd"/>
+      <w:r>
+        <w:t>= int | void</w:t>
+      </w:r>
+    </w:p>
+    <w:p>
+      <w:pPr>
+        <w:numPr>
+          <w:ilvl w:val="0"/>
+          <w:numId w:val="1"/>
+        </w:numPr>
+      </w:pPr>
+      <w:r>
+        <w:t>fun-</w:t>
+      </w:r>
+      <w:proofErr w:type="gramStart"/>
+      <w:r>
+        <w:t>declaration :</w:t>
+      </w:r>
+      <w:proofErr w:type="gramEnd"/>
+      <w:r>
+        <w:t xml:space="preserve">= </w:t>
+      </w:r>
+      <w:proofErr w:type="gramStart"/>
+      <w:r>
+        <w:t>( params</w:t>
+      </w:r>
+      <w:proofErr w:type="gramEnd"/>
+      <w:r>
+        <w:t xml:space="preserve"> ) compound-</w:t>
+      </w:r>
+      <w:proofErr w:type="spellStart"/>
+      <w:r>
+        <w:t>stmt</w:t>
+      </w:r>
+      <w:proofErr w:type="spellEnd"/>
+    </w:p>
+    <w:p>
+      <w:pPr>
+        <w:numPr>
+          <w:ilvl w:val="0"/>
+          <w:numId w:val="1"/>
+        </w:numPr>
+      </w:pPr>
+      <w:proofErr w:type="gramStart"/>
+      <w:r>
+        <w:t>params :</w:t>
+      </w:r>
+      <w:proofErr w:type="gramEnd"/>
+      <w:r>
+        <w:t>= param-list | void | empty</w:t>
+      </w:r>
+    </w:p>
+    <w:p>
+      <w:pPr>
+        <w:numPr>
+          <w:ilvl w:val="0"/>
+          <w:numId w:val="1"/>
+        </w:numPr>
+      </w:pPr>
+      <w:r>
+        <w:t>param-</w:t>
+      </w:r>
+      <w:proofErr w:type="gramStart"/>
+      <w:r>
+        <w:t>list :</w:t>
+      </w:r>
+      <w:proofErr w:type="gramEnd"/>
+      <w:r>
+        <w:t>= param-</w:t>
+      </w:r>
+      <w:proofErr w:type="gramStart"/>
+      <w:r>
+        <w:t>list ,</w:t>
+      </w:r>
+      <w:proofErr w:type="gramEnd"/>
+      <w:r>
+        <w:t xml:space="preserve"> type-specifier ID param | type-specifier ID param</w:t>
+      </w:r>
+    </w:p>
+    <w:p>
+      <w:pPr>
+        <w:numPr>
+          <w:ilvl w:val="0"/>
+          <w:numId w:val="1"/>
+        </w:numPr>
+      </w:pPr>
+      <w:proofErr w:type="gramStart"/>
+      <w:r>
+        <w:t>param :</w:t>
+      </w:r>
+      <w:proofErr w:type="gramEnd"/>
+      <w:r>
+        <w:t>= [] | ε</w:t>
+      </w:r>
+    </w:p>
+    <w:p>
+      <w:pPr>
+        <w:numPr>
+          <w:ilvl w:val="0"/>
+          <w:numId w:val="1"/>
+        </w:numPr>
+      </w:pPr>
+      <w:r>
+        <w:t>compound-</w:t>
+      </w:r>
+      <w:proofErr w:type="spellStart"/>
+      <w:proofErr w:type="gramStart"/>
+      <w:r>
+        <w:t>stmt</w:t>
+      </w:r>
+      <w:proofErr w:type="spellEnd"/>
+      <w:r>
+        <w:t xml:space="preserve"> :</w:t>
+      </w:r>
+      <w:proofErr w:type="gramEnd"/>
+      <w:r>
+        <w:t xml:space="preserve">= </w:t>
+      </w:r>
+      <w:proofErr w:type="gramStart"/>
+      <w:r>
+        <w:t>{ local</w:t>
+      </w:r>
+      <w:proofErr w:type="gramEnd"/>
+      <w:r>
+        <w:t>-declarations statement-</w:t>
+      </w:r>
+      <w:proofErr w:type="gramStart"/>
+      <w:r>
+        <w:t>list }</w:t>
+      </w:r>
+      <w:proofErr w:type="gramEnd"/>
+    </w:p>
+    <w:p>
+      <w:pPr>
+        <w:numPr>
+          <w:ilvl w:val="0"/>
+          <w:numId w:val="1"/>
+        </w:numPr>
+      </w:pPr>
+      <w:r>
+        <w:t>local-</w:t>
+      </w:r>
+      <w:proofErr w:type="gramStart"/>
+      <w:r>
+        <w:t>declarations :</w:t>
+      </w:r>
+      <w:proofErr w:type="gramEnd"/>
+      <w:r>
+        <w:t>= local-declarations var-declaration | var-declaration</w:t>
+      </w:r>
+    </w:p>
+    <w:p>
+      <w:pPr>
+        <w:numPr>
+          <w:ilvl w:val="0"/>
+          <w:numId w:val="1"/>
+        </w:numPr>
+      </w:pPr>
+      <w:r>
+        <w:t>statement-</w:t>
+      </w:r>
+      <w:proofErr w:type="gramStart"/>
+      <w:r>
+        <w:t>list :</w:t>
+      </w:r>
+      <w:proofErr w:type="gramEnd"/>
+      <w:r>
+        <w:t>= statement-list statement | statement</w:t>
+      </w:r>
+    </w:p>
+    <w:p>
+      <w:pPr>
+        <w:numPr>
+          <w:ilvl w:val="0"/>
+          <w:numId w:val="1"/>
+        </w:numPr>
+      </w:pPr>
+      <w:proofErr w:type="gramStart"/>
+      <w:r>
+        <w:t>statement :</w:t>
+      </w:r>
+      <w:proofErr w:type="gramEnd"/>
+      <w:r>
+        <w:t>= expression-</w:t>
+      </w:r>
+      <w:proofErr w:type="spellStart"/>
+      <w:r>
+        <w:t>stmt</w:t>
+      </w:r>
+      <w:proofErr w:type="spellEnd"/>
+      <w:r>
+        <w:t xml:space="preserve"> | compound-</w:t>
+      </w:r>
+      <w:proofErr w:type="spellStart"/>
+      <w:r>
+        <w:t>stmt</w:t>
+      </w:r>
+      <w:proofErr w:type="spellEnd"/>
+      <w:r>
+        <w:t xml:space="preserve"> | selection-</w:t>
+      </w:r>
+      <w:proofErr w:type="spellStart"/>
+      <w:r>
+        <w:t>stmt</w:t>
+      </w:r>
+      <w:proofErr w:type="spellEnd"/>
+      <w:r>
+        <w:t xml:space="preserve"> | iteration-</w:t>
+      </w:r>
+      <w:proofErr w:type="spellStart"/>
+      <w:r>
+        <w:t>stmt</w:t>
+      </w:r>
+      <w:proofErr w:type="spellEnd"/>
+      <w:r>
+        <w:t xml:space="preserve"> | return-</w:t>
+      </w:r>
+      <w:proofErr w:type="spellStart"/>
+      <w:r>
+        <w:t>stmt</w:t>
+      </w:r>
+      <w:proofErr w:type="spellEnd"/>
+      <w:r>
+        <w:t xml:space="preserve"> | io-</w:t>
+      </w:r>
+      <w:proofErr w:type="spellStart"/>
+      <w:r>
+        <w:t>stmt</w:t>
+      </w:r>
+      <w:proofErr w:type="spellEnd"/>
+    </w:p>
+    <w:p>
+      <w:pPr>
+        <w:numPr>
+          <w:ilvl w:val="0"/>
+          <w:numId w:val="1"/>
+        </w:numPr>
+      </w:pPr>
+      <w:r>
+        <w:t>io-</w:t>
+      </w:r>
+      <w:proofErr w:type="spellStart"/>
+      <w:proofErr w:type="gramStart"/>
+      <w:r>
+        <w:t>stmt</w:t>
+      </w:r>
+      <w:proofErr w:type="spellEnd"/>
+      <w:r>
+        <w:t xml:space="preserve"> :</w:t>
+      </w:r>
+      <w:proofErr w:type="gramEnd"/>
+      <w:r>
+        <w:t>= input-</w:t>
+      </w:r>
+      <w:proofErr w:type="spellStart"/>
+      <w:r>
+        <w:t>stmt</w:t>
+      </w:r>
+      <w:proofErr w:type="spellEnd"/>
+      <w:r>
+        <w:t xml:space="preserve"> | output-</w:t>
+      </w:r>
+      <w:proofErr w:type="spellStart"/>
+      <w:r>
+        <w:t>stmt</w:t>
+      </w:r>
+      <w:proofErr w:type="spellEnd"/>
+    </w:p>
+    <w:p>
+      <w:pPr>
+        <w:numPr>
+          <w:ilvl w:val="0"/>
+          <w:numId w:val="1"/>
+        </w:numPr>
+      </w:pPr>
+      <w:r>
+        <w:t>input-</w:t>
+      </w:r>
+      <w:proofErr w:type="spellStart"/>
+      <w:proofErr w:type="gramStart"/>
+      <w:r>
+        <w:t>stmt</w:t>
+      </w:r>
+      <w:proofErr w:type="spellEnd"/>
+      <w:r>
+        <w:t xml:space="preserve"> :</w:t>
+      </w:r>
+      <w:proofErr w:type="gramEnd"/>
+      <w:r>
+        <w:t xml:space="preserve">= input </w:t>
+      </w:r>
+      <w:proofErr w:type="gramStart"/>
+      <w:r>
+        <w:t>( STRING</w:t>
+      </w:r>
+      <w:proofErr w:type="gramEnd"/>
+      <w:r>
+        <w:t xml:space="preserve"> )</w:t>
+      </w:r>
+    </w:p>
+    <w:p>
+      <w:pPr>
+        <w:numPr>
+          <w:ilvl w:val="0"/>
+          <w:numId w:val="1"/>
+        </w:numPr>
+      </w:pPr>
+      <w:r>
+        <w:t>output-</w:t>
+      </w:r>
+      <w:proofErr w:type="spellStart"/>
+      <w:proofErr w:type="gramStart"/>
+      <w:r>
+        <w:t>stmt</w:t>
+      </w:r>
+      <w:proofErr w:type="spellEnd"/>
+      <w:r>
+        <w:t xml:space="preserve"> :</w:t>
+      </w:r>
+      <w:proofErr w:type="gramEnd"/>
+      <w:r>
+        <w:t xml:space="preserve">= output </w:t>
+      </w:r>
+      <w:proofErr w:type="gramStart"/>
+      <w:r>
+        <w:t>( STRING</w:t>
+      </w:r>
+      <w:proofErr w:type="gramEnd"/>
+      <w:r>
+        <w:t xml:space="preserve"> ) | output </w:t>
+      </w:r>
+      <w:proofErr w:type="gramStart"/>
+      <w:r>
+        <w:t>( expression</w:t>
+      </w:r>
+      <w:proofErr w:type="gramEnd"/>
+      <w:r>
+        <w:t xml:space="preserve"> )</w:t>
+      </w:r>
+    </w:p>
+    <w:p>
+      <w:pPr>
+        <w:numPr>
+          <w:ilvl w:val="0"/>
+          <w:numId w:val="1"/>
+        </w:numPr>
+      </w:pPr>
+      <w:r>
+        <w:t>expression-</w:t>
+      </w:r>
+      <w:proofErr w:type="spellStart"/>
+      <w:proofErr w:type="gramStart"/>
+      <w:r>
+        <w:t>stmt</w:t>
+      </w:r>
+      <w:proofErr w:type="spellEnd"/>
+      <w:r>
+        <w:t xml:space="preserve"> :</w:t>
+      </w:r>
+      <w:proofErr w:type="gramEnd"/>
+      <w:r>
+        <w:t xml:space="preserve">= </w:t>
+      </w:r>
+      <w:proofErr w:type="gramStart"/>
+      <w:r>
+        <w:t>expression ;</w:t>
+      </w:r>
+      <w:proofErr w:type="gramEnd"/>
+      <w:r>
+        <w:t xml:space="preserve"> </w:t>
+      </w:r>
+      <w:proofErr w:type="gramStart"/>
+      <w:r>
+        <w:t>| ;</w:t>
+      </w:r>
+      <w:proofErr w:type="gramEnd"/>
+    </w:p>
+    <w:p>
+      <w:pPr>
+        <w:numPr>
+          <w:ilvl w:val="0"/>
+          <w:numId w:val="1"/>
+        </w:numPr>
+      </w:pPr>
+      <w:r>
+        <w:t>selection-</w:t>
+      </w:r>
+      <w:proofErr w:type="spellStart"/>
+      <w:proofErr w:type="gramStart"/>
+      <w:r>
+        <w:t>stmt</w:t>
+      </w:r>
+      <w:proofErr w:type="spellEnd"/>
+      <w:r>
+        <w:t xml:space="preserve"> :</w:t>
+      </w:r>
+      <w:proofErr w:type="gramEnd"/>
+      <w:r>
+        <w:t xml:space="preserve">= if </w:t>
+      </w:r>
+      <w:proofErr w:type="gramStart"/>
+      <w:r>
+        <w:t>( simple</w:t>
+      </w:r>
+      <w:proofErr w:type="gramEnd"/>
+      <w:r>
+        <w:t>-</w:t>
+      </w:r>
+      <w:proofErr w:type="gramStart"/>
+      <w:r>
+        <w:t>expression )</w:t>
+      </w:r>
+      <w:proofErr w:type="gramEnd"/>
+      <w:r>
+        <w:t xml:space="preserve"> statement | if </w:t>
+      </w:r>
+      <w:proofErr w:type="gramStart"/>
+      <w:r>
+        <w:t>( simple</w:t>
+      </w:r>
+      <w:proofErr w:type="gramEnd"/>
+      <w:r>
+        <w:t>-</w:t>
+      </w:r>
+      <w:proofErr w:type="gramStart"/>
+      <w:r>
+        <w:t>expression )</w:t>
+      </w:r>
+      <w:proofErr w:type="gramEnd"/>
+      <w:r>
+        <w:t xml:space="preserve"> statement else statement</w:t>
+      </w:r>
+    </w:p>
+    <w:p>
+      <w:pPr>
+        <w:numPr>
+          <w:ilvl w:val="0"/>
+          <w:numId w:val="1"/>
+        </w:numPr>
+      </w:pPr>
+      <w:r>
+        <w:t>iteration-</w:t>
+      </w:r>
+      <w:proofErr w:type="spellStart"/>
+      <w:proofErr w:type="gramStart"/>
+      <w:r>
+        <w:t>stmt</w:t>
+      </w:r>
+      <w:proofErr w:type="spellEnd"/>
+      <w:r>
+        <w:t xml:space="preserve"> :</w:t>
+      </w:r>
+      <w:proofErr w:type="gramEnd"/>
+      <w:r>
+        <w:t xml:space="preserve">= while </w:t>
+      </w:r>
+      <w:proofErr w:type="gramStart"/>
+      <w:r>
+        <w:t>( expression</w:t>
+      </w:r>
+      <w:proofErr w:type="gramEnd"/>
+      <w:r>
+        <w:t xml:space="preserve"> ) statement</w:t>
+      </w:r>
+    </w:p>
+    <w:p>
+      <w:pPr>
+        <w:numPr>
+          <w:ilvl w:val="0"/>
+          <w:numId w:val="1"/>
+        </w:numPr>
+      </w:pPr>
+      <w:r>
+        <w:t>return-</w:t>
+      </w:r>
+      <w:proofErr w:type="spellStart"/>
+      <w:proofErr w:type="gramStart"/>
+      <w:r>
+        <w:t>stmt</w:t>
+      </w:r>
+      <w:proofErr w:type="spellEnd"/>
+      <w:r>
+        <w:t xml:space="preserve"> :</w:t>
+      </w:r>
+      <w:proofErr w:type="gramEnd"/>
+      <w:r>
+        <w:t xml:space="preserve">= </w:t>
+      </w:r>
+      <w:proofErr w:type="gramStart"/>
+      <w:r>
+        <w:t>return ;</w:t>
+      </w:r>
+      <w:proofErr w:type="gramEnd"/>
+      <w:r>
+        <w:t xml:space="preserve"> | return </w:t>
+      </w:r>
+      <w:proofErr w:type="gramStart"/>
+      <w:r>
+        <w:t>expression ;</w:t>
+      </w:r>
+      <w:proofErr w:type="gramEnd"/>
+    </w:p>
+    <w:p>
+      <w:pPr>
+        <w:numPr>
+          <w:ilvl w:val="0"/>
+          <w:numId w:val="1"/>
+        </w:numPr>
+      </w:pPr>
+      <w:proofErr w:type="gramStart"/>
+      <w:r>
+        <w:lastRenderedPageBreak/>
+        <w:t>expression :</w:t>
+      </w:r>
+      <w:proofErr w:type="gramEnd"/>
+      <w:r>
+        <w:t xml:space="preserve">= var = expression | </w:t>
+      </w:r>
+      <w:proofErr w:type="gramStart"/>
+      <w:r>
+        <w:t>simple-expression</w:t>
+      </w:r>
+      <w:proofErr w:type="gramEnd"/>
+    </w:p>
+    <w:p>
+      <w:pPr>
+        <w:numPr>
+          <w:ilvl w:val="0"/>
+          <w:numId w:val="1"/>
+        </w:numPr>
+      </w:pPr>
+      <w:proofErr w:type="gramStart"/>
+      <w:r>
+        <w:t>var :</w:t>
+      </w:r>
+      <w:proofErr w:type="gramEnd"/>
+      <w:r>
+        <w:t>= ID | ID [ simple-</w:t>
+      </w:r>
+      <w:proofErr w:type="gramStart"/>
+      <w:r>
+        <w:t>expression ]</w:t>
+      </w:r>
+      <w:proofErr w:type="gramEnd"/>
+    </w:p>
+    <w:p>
+      <w:pPr>
+        <w:numPr>
+          <w:ilvl w:val="0"/>
+          <w:numId w:val="1"/>
+        </w:numPr>
+      </w:pPr>
+      <w:r>
+        <w:t>simple-</w:t>
+      </w:r>
+      <w:proofErr w:type="gramStart"/>
+      <w:r>
+        <w:t>expression :</w:t>
+      </w:r>
+      <w:proofErr w:type="gramEnd"/>
+      <w:r>
+        <w:t xml:space="preserve">= additive-expression </w:t>
+      </w:r>
+      <w:proofErr w:type="spellStart"/>
+      <w:r>
+        <w:t>relop</w:t>
+      </w:r>
+      <w:proofErr w:type="spellEnd"/>
+      <w:r>
+        <w:t xml:space="preserve"> additive-expression | additive-expression</w:t>
+      </w:r>
+    </w:p>
+    <w:p>
+      <w:pPr>
+        <w:numPr>
+          <w:ilvl w:val="0"/>
+          <w:numId w:val="1"/>
+        </w:numPr>
+      </w:pPr>
+      <w:proofErr w:type="spellStart"/>
+      <w:proofErr w:type="gramStart"/>
+      <w:r>
+        <w:t>relop</w:t>
+      </w:r>
+      <w:proofErr w:type="spellEnd"/>
+      <w:r>
+        <w:t xml:space="preserve"> :</w:t>
+      </w:r>
+      <w:proofErr w:type="gramEnd"/>
+      <w:r>
+        <w:t xml:space="preserve">= &lt;= | &lt; | &gt; | &gt;= | == </w:t>
+      </w:r>
+      <w:proofErr w:type="gramStart"/>
+      <w:r>
+        <w:t>| !</w:t>
+      </w:r>
+      <w:proofErr w:type="gramEnd"/>
+      <w:r>
+        <w:t>=</w:t>
+      </w:r>
+    </w:p>
+    <w:p>
+      <w:pPr>
+        <w:numPr>
+          <w:ilvl w:val="0"/>
+          <w:numId w:val="1"/>
+        </w:numPr>
+      </w:pPr>
+      <w:r>
+        <w:t>additive-</w:t>
+      </w:r>
+      <w:proofErr w:type="gramStart"/>
+      <w:r>
+        <w:t>expression :</w:t>
+      </w:r>
+      <w:proofErr w:type="gramEnd"/>
+      <w:r>
+        <w:t xml:space="preserve">= additive-expression </w:t>
+      </w:r>
+      <w:proofErr w:type="spellStart"/>
+      <w:r>
+        <w:t>addop</w:t>
+      </w:r>
+      <w:proofErr w:type="spellEnd"/>
+      <w:r>
+        <w:t xml:space="preserve"> term | term</w:t>
+      </w:r>
+    </w:p>
+    <w:p>
+      <w:pPr>
+        <w:numPr>
+          <w:ilvl w:val="0"/>
+          <w:numId w:val="1"/>
+        </w:numPr>
+      </w:pPr>
+      <w:proofErr w:type="spellStart"/>
+      <w:proofErr w:type="gramStart"/>
+      <w:r>
+        <w:t>addop</w:t>
+      </w:r>
+      <w:proofErr w:type="spellEnd"/>
+      <w:r>
+        <w:t xml:space="preserve"> :</w:t>
+      </w:r>
+      <w:proofErr w:type="gramEnd"/>
+      <w:r>
+        <w:t>= + | -</w:t>
+      </w:r>
+    </w:p>
+    <w:p>
+      <w:pPr>
+        <w:numPr>
+          <w:ilvl w:val="0"/>
+          <w:numId w:val="1"/>
+        </w:numPr>
+      </w:pPr>
+      <w:proofErr w:type="gramStart"/>
+      <w:r>
+        <w:t>term :</w:t>
+      </w:r>
+      <w:proofErr w:type="gramEnd"/>
+      <w:r>
+        <w:t xml:space="preserve">= term </w:t>
+      </w:r>
+      <w:proofErr w:type="spellStart"/>
+      <w:r>
+        <w:t>mulop</w:t>
+      </w:r>
+      <w:proofErr w:type="spellEnd"/>
+      <w:r>
+        <w:t xml:space="preserve"> factor | factor</w:t>
+      </w:r>
+    </w:p>
+    <w:p>
+      <w:pPr>
+        <w:numPr>
+          <w:ilvl w:val="0"/>
+          <w:numId w:val="1"/>
+        </w:numPr>
+      </w:pPr>
+      <w:proofErr w:type="spellStart"/>
+      <w:proofErr w:type="gramStart"/>
+      <w:r>
+        <w:t>mulop</w:t>
+      </w:r>
+      <w:proofErr w:type="spellEnd"/>
+      <w:r>
+        <w:t xml:space="preserve"> :</w:t>
+      </w:r>
+      <w:proofErr w:type="gramEnd"/>
+      <w:r>
+        <w:t>= * | /</w:t>
+      </w:r>
+    </w:p>
+    <w:p>
+      <w:pPr>
+        <w:numPr>
+          <w:ilvl w:val="0"/>
+          <w:numId w:val="1"/>
+        </w:numPr>
+      </w:pPr>
+      <w:proofErr w:type="gramStart"/>
+      <w:r>
+        <w:t>factor :</w:t>
+      </w:r>
+      <w:proofErr w:type="gramEnd"/>
+      <w:r>
+        <w:t xml:space="preserve">= </w:t>
+      </w:r>
+      <w:proofErr w:type="gramStart"/>
+      <w:r>
+        <w:t>( simple</w:t>
+      </w:r>
+      <w:proofErr w:type="gramEnd"/>
+      <w:r>
+        <w:t>-</w:t>
+      </w:r>
+      <w:proofErr w:type="gramStart"/>
+      <w:r>
+        <w:t>expression )</w:t>
+      </w:r>
+      <w:proofErr w:type="gramEnd"/>
+      <w:r>
+        <w:t xml:space="preserve"> | var | call | NUM | input-</w:t>
+      </w:r>
+      <w:proofErr w:type="spellStart"/>
+      <w:r>
+        <w:t>stmt</w:t>
+      </w:r>
+      <w:proofErr w:type="spellEnd"/>
+    </w:p>
+    <w:p>
+      <w:pPr>
+        <w:numPr>
+          <w:ilvl w:val="0"/>
+          <w:numId w:val="1"/>
+        </w:numPr>
+      </w:pPr>
+      <w:proofErr w:type="gramStart"/>
+      <w:r>
+        <w:t>call :</w:t>
+      </w:r>
+      <w:proofErr w:type="gramEnd"/>
+      <w:r>
+        <w:t xml:space="preserve">= ID </w:t>
+      </w:r>
+      <w:proofErr w:type="gramStart"/>
+      <w:r>
+        <w:t xml:space="preserve">( </w:t>
+      </w:r>
+      <w:proofErr w:type="spellStart"/>
+      <w:r>
+        <w:t>args</w:t>
+      </w:r>
+      <w:proofErr w:type="spellEnd"/>
+      <w:proofErr w:type="gramEnd"/>
+      <w:r>
+        <w:t xml:space="preserve"> )</w:t>
+      </w:r>
+    </w:p>
+    <w:p>
+      <w:pPr>
+        <w:numPr>
+          <w:ilvl w:val="0"/>
+          <w:numId w:val="1"/>
+        </w:numPr>
+      </w:pPr>
+      <w:proofErr w:type="spellStart"/>
+      <w:proofErr w:type="gramStart"/>
+      <w:r>
+        <w:t>args</w:t>
+      </w:r>
+      <w:proofErr w:type="spellEnd"/>
+      <w:r>
+        <w:t xml:space="preserve"> :</w:t>
+      </w:r>
+      <w:proofErr w:type="gramEnd"/>
+      <w:r>
+        <w:t xml:space="preserve">= </w:t>
+      </w:r>
+      <w:proofErr w:type="spellStart"/>
+      <w:r>
+        <w:t>arg</w:t>
+      </w:r>
+      <w:proofErr w:type="spellEnd"/>
+      <w:r>
+        <w:t>-list | ε</w:t>
+      </w:r>
+    </w:p>
+    <w:p>
+      <w:pPr>
+        <w:numPr>
+          <w:ilvl w:val="0"/>
+          <w:numId w:val="1"/>
+        </w:numPr>
+      </w:pPr>
+      <w:proofErr w:type="spellStart"/>
+      <w:r>
+        <w:t>arg</w:t>
+      </w:r>
+      <w:proofErr w:type="spellEnd"/>
+      <w:r>
+        <w:t>-</w:t>
+      </w:r>
+      <w:proofErr w:type="gramStart"/>
+      <w:r>
+        <w:t>list :</w:t>
+      </w:r>
+      <w:proofErr w:type="gramEnd"/>
+      <w:r>
+        <w:t xml:space="preserve">= </w:t>
+      </w:r>
+      <w:proofErr w:type="spellStart"/>
+      <w:r>
+        <w:t>arg</w:t>
+      </w:r>
+      <w:proofErr w:type="spellEnd"/>
+      <w:r>
+        <w:t>-</w:t>
+      </w:r>
+      <w:proofErr w:type="gramStart"/>
+      <w:r>
+        <w:t>list ,</w:t>
+      </w:r>
+      <w:proofErr w:type="gramEnd"/>
+      <w:r>
+        <w:t xml:space="preserve"> expression | expression</w:t>
       </w:r>
     </w:p>
     <w:p/>
-    <w:p>
-      <w:r>
-        <w:t>1. program := declaration-list</w:t>
-      </w:r>
-      <w:r>
-        <w:br/>
-        <w:t>      |</w:t>
-      </w:r>
-      <w:r>
-        <w:t xml:space="preserve"> </w:t>
-      </w:r>
-      <w:r>
-        <w:t>ε</w:t>
-      </w:r>
-      <w:r>
-        <w:br/>
-        <w:t> 2. declaration-list := declaration-list</w:t>
-      </w:r>
-      <w:r>
-        <w:t xml:space="preserve"> type-specifier ID</w:t>
-      </w:r>
-      <w:r>
-        <w:t xml:space="preserve"> declaration</w:t>
-      </w:r>
-      <w:r>
-        <w:br/>
-        <w:t xml:space="preserve">      | </w:t>
-      </w:r>
-      <w:r>
-        <w:t>type-specifier ID</w:t>
-      </w:r>
-      <w:r>
-        <w:t xml:space="preserve"> </w:t>
-      </w:r>
-      <w:r>
-        <w:t>declaration</w:t>
-      </w:r>
-      <w:r>
-        <w:br/>
-        <w:t> 3. declaration := var-declaration</w:t>
-      </w:r>
-      <w:r>
-        <w:br/>
-        <w:t>      | fun-declaration</w:t>
-      </w:r>
-      <w:r>
-        <w:br/>
-        <w:t> 4. var-declaration :=</w:t>
-      </w:r>
-      <w:r>
-        <w:t xml:space="preserve"> </w:t>
-      </w:r>
-      <w:r>
-        <w:t>;</w:t>
-      </w:r>
-      <w:r>
-        <w:br/>
-        <w:t>      | [ NUM ] ;</w:t>
-      </w:r>
-      <w:r>
-        <w:br/>
-        <w:t> 5. type-specifier := int</w:t>
-      </w:r>
-      <w:r>
-        <w:br/>
-        <w:t>      | void</w:t>
-      </w:r>
-      <w:r>
-        <w:br/>
-        <w:t> 6. fun-declaration := ( params ) compound-stmt</w:t>
-      </w:r>
-      <w:r>
-        <w:br/>
-        <w:t> 7. params := param-list</w:t>
-      </w:r>
-      <w:r>
-        <w:br/>
-        <w:t>      | void</w:t>
-      </w:r>
-      <w:r>
-        <w:br/>
-        <w:t>      | empty</w:t>
-      </w:r>
-      <w:r>
-        <w:br/>
-        <w:t xml:space="preserve"> 8. param-list := param-list , </w:t>
-      </w:r>
-      <w:r>
-        <w:t xml:space="preserve">type-specifier ID </w:t>
-      </w:r>
-      <w:r>
-        <w:t>param</w:t>
-      </w:r>
-      <w:r>
-        <w:br/>
-        <w:t xml:space="preserve">      | </w:t>
-      </w:r>
-      <w:r>
-        <w:t xml:space="preserve">type-specifier ID </w:t>
-      </w:r>
-      <w:r>
-        <w:t>param</w:t>
-      </w:r>
-      <w:r>
-        <w:br/>
-        <w:t xml:space="preserve"> 9. </w:t>
-      </w:r>
-      <w:r>
-        <w:t>p</w:t>
-      </w:r>
-      <w:r>
-        <w:t xml:space="preserve">aram := </w:t>
-      </w:r>
-      <w:r>
-        <w:t>[]</w:t>
-      </w:r>
-      <w:r>
-        <w:br/>
-        <w:t xml:space="preserve">      </w:t>
-      </w:r>
-      <w:r>
-        <w:t xml:space="preserve">| </w:t>
-      </w:r>
-      <w:r>
-        <w:t>ε</w:t>
-      </w:r>
-      <w:r>
-        <w:br/>
-        <w:t> 10. compound-stmt := { local-declarations statement-list }</w:t>
-      </w:r>
-      <w:r>
-        <w:br/>
-        <w:t> 11. local-declarations := local-declarations var-declaration</w:t>
-      </w:r>
-      <w:r>
-        <w:br/>
-        <w:t>      | var-declaration</w:t>
-      </w:r>
-      <w:r>
-        <w:br/>
-        <w:t> 12. statement-list := statement-list statement</w:t>
-      </w:r>
-      <w:r>
-        <w:br/>
-        <w:t>      | statement</w:t>
-      </w:r>
-      <w:r>
-        <w:br/>
-        <w:t> 13. statement := expression-stmt</w:t>
-      </w:r>
-      <w:r>
-        <w:br/>
-        <w:t>      | compound-stmt</w:t>
-      </w:r>
-      <w:r>
-        <w:br/>
-        <w:t>      | selection-stmt</w:t>
-      </w:r>
-      <w:r>
-        <w:br/>
-        <w:t>      | iteration-stmt</w:t>
-      </w:r>
-      <w:r>
-        <w:br/>
-        <w:t>      | return-stmt</w:t>
-      </w:r>
-      <w:r>
-        <w:br/>
-        <w:t> 14. expression-stmt := expression ;</w:t>
-      </w:r>
-      <w:r>
-        <w:br/>
-        <w:t>      | ;</w:t>
-      </w:r>
-      <w:r>
-        <w:br/>
-        <w:t> 15. selection-stmt := if (</w:t>
-      </w:r>
-      <w:r>
-        <w:t>simple-</w:t>
-      </w:r>
-      <w:r>
-        <w:t xml:space="preserve"> expression ) statement</w:t>
-      </w:r>
-      <w:r>
-        <w:br/>
-      </w:r>
-      <w:r>
-        <w:lastRenderedPageBreak/>
-        <w:t xml:space="preserve">      | if ( </w:t>
-      </w:r>
-      <w:r>
-        <w:t>simple-</w:t>
-      </w:r>
-      <w:r>
-        <w:t>expression ) statement else statement</w:t>
-      </w:r>
-      <w:r>
-        <w:br/>
-        <w:t> 16. iteration-stmt := while ( expression ) statement</w:t>
-      </w:r>
-      <w:r>
-        <w:br/>
-        <w:t> 17. return-stmt := return ;</w:t>
-      </w:r>
-      <w:r>
-        <w:br/>
-        <w:t>      | return expression ;</w:t>
-      </w:r>
-      <w:r>
-        <w:br/>
-        <w:t> 18. expression  := var = expression</w:t>
-      </w:r>
-      <w:r>
-        <w:br/>
-        <w:t>      | simple-expression</w:t>
-      </w:r>
-      <w:r>
-        <w:br/>
-        <w:t xml:space="preserve"> 19. var := ID | ID [ </w:t>
-      </w:r>
-      <w:r>
-        <w:t>simple-</w:t>
-      </w:r>
-      <w:r>
-        <w:t>expression ]</w:t>
-      </w:r>
-      <w:r>
-        <w:br/>
-        <w:t> 20. simple-expression := additive-expression relop additive-expression</w:t>
-      </w:r>
-      <w:r>
-        <w:br/>
-        <w:t>      | additive-expression</w:t>
-      </w:r>
-      <w:r>
-        <w:br/>
-        <w:t> 21. relop := &lt;=</w:t>
-      </w:r>
-      <w:r>
-        <w:br/>
-        <w:t>      | &lt;</w:t>
-      </w:r>
-      <w:r>
-        <w:br/>
-        <w:t>      | &gt;</w:t>
-      </w:r>
-      <w:r>
-        <w:br/>
-        <w:t>      | &gt;=</w:t>
-      </w:r>
-      <w:r>
-        <w:br/>
-        <w:t>      | ==</w:t>
-      </w:r>
-      <w:r>
-        <w:br/>
-        <w:t>      | !=</w:t>
-      </w:r>
-      <w:r>
-        <w:br/>
-        <w:t> 22. additive-expression := additive-expression addop term</w:t>
-      </w:r>
-      <w:r>
-        <w:br/>
-        <w:t>      | term</w:t>
-      </w:r>
-      <w:r>
-        <w:br/>
-        <w:t> 23. add-op := +</w:t>
-      </w:r>
-      <w:r>
-        <w:br/>
-        <w:t>      | -</w:t>
-      </w:r>
-      <w:r>
-        <w:br/>
-        <w:t> 24. term := term mulop factor</w:t>
-      </w:r>
-      <w:r>
-        <w:br/>
-        <w:t>      | factor</w:t>
-      </w:r>
-      <w:r>
-        <w:br/>
-        <w:t> 25. mulop := *</w:t>
-      </w:r>
-      <w:r>
-        <w:br/>
-        <w:t>      | /</w:t>
-      </w:r>
-      <w:r>
-        <w:br/>
-        <w:t xml:space="preserve"> 26. factor := ( </w:t>
-      </w:r>
-      <w:r>
-        <w:t>simple-</w:t>
-      </w:r>
-      <w:r>
-        <w:t>expression )</w:t>
-      </w:r>
-      <w:r>
-        <w:br/>
-        <w:t>      | var</w:t>
-      </w:r>
-      <w:r>
-        <w:br/>
-        <w:t>      | call</w:t>
-      </w:r>
-      <w:r>
-        <w:br/>
-        <w:t>      | NUM</w:t>
-      </w:r>
-      <w:r>
-        <w:br/>
-        <w:t> 27. call := ID ( args )</w:t>
-      </w:r>
-      <w:r>
-        <w:br/>
-        <w:t> 28. args := arg-list</w:t>
-      </w:r>
-      <w:r>
-        <w:br/>
-        <w:t>      |</w:t>
-      </w:r>
-      <w:r>
-        <w:t xml:space="preserve"> </w:t>
-      </w:r>
-      <w:r>
-        <w:t>ε</w:t>
-      </w:r>
-      <w:r>
-        <w:br/>
-        <w:t> 29. arg-list := arg-list , expression</w:t>
-      </w:r>
-      <w:r>
-        <w:br/>
-        <w:t>      | expression</w:t>
-      </w:r>
-    </w:p>
     <w:sectPr>
-      <w:headerReference w:type="even" r:id="rId6"/>
-      <w:headerReference w:type="default" r:id="rId7"/>
-      <w:footerReference w:type="even" r:id="rId8"/>
-      <w:footerReference w:type="default" r:id="rId9"/>
-      <w:headerReference w:type="first" r:id="rId10"/>
-      <w:footerReference w:type="first" r:id="rId11"/>
+      <w:headerReference w:type="even" r:id="rId7"/>
+      <w:headerReference w:type="default" r:id="rId8"/>
+      <w:footerReference w:type="even" r:id="rId9"/>
+      <w:footerReference w:type="default" r:id="rId10"/>
+      <w:headerReference w:type="first" r:id="rId11"/>
+      <w:footerReference w:type="first" r:id="rId12"/>
       <w:pgSz w:w="12240" w:h="15840"/>
       <w:pgMar w:top="1440" w:right="1440" w:bottom="1440" w:left="1440" w:header="720" w:footer="720" w:gutter="0"/>
       <w:cols w:space="720"/>
@@ -521,6 +1127,127 @@
     </w:pPr>
   </w:p>
 </w:hdr>
+</file>
+
+<file path=word/numbering.xml><?xml version="1.0" encoding="utf-8"?>
+<w:numbering xmlns:wpc="http://schemas.microsoft.com/office/word/2010/wordprocessingCanvas" xmlns:cx="http://schemas.microsoft.com/office/drawing/2014/chartex" xmlns:cx1="http://schemas.microsoft.com/office/drawing/2015/9/8/chartex" xmlns:cx2="http://schemas.microsoft.com/office/drawing/2015/10/21/chartex" xmlns:cx3="http://schemas.microsoft.com/office/drawing/2016/5/9/chartex" xmlns:cx4="http://schemas.microsoft.com/office/drawing/2016/5/10/chartex" xmlns:cx5="http://schemas.microsoft.com/office/drawing/2016/5/11/chartex" xmlns:cx6="http://schemas.microsoft.com/office/drawing/2016/5/12/chartex" xmlns:cx7="http://schemas.microsoft.com/office/drawing/2016/5/13/chartex" xmlns:cx8="http://schemas.microsoft.com/office/drawing/2016/5/14/chartex" xmlns:mc="http://schemas.openxmlformats.org/markup-compatibility/2006" xmlns:aink="http://schemas.microsoft.com/office/drawing/2016/ink" xmlns:am3d="http://schemas.microsoft.com/office/drawing/2017/model3d" xmlns:o="urn:schemas-microsoft-com:office:office" xmlns:oel="http://schemas.microsoft.com/office/2019/extlst" xmlns:r="http://schemas.openxmlformats.org/officeDocument/2006/relationships" xmlns:m="http://schemas.openxmlformats.org/officeDocument/2006/math" xmlns:v="urn:schemas-microsoft-com:vml" xmlns:wp14="http://schemas.microsoft.com/office/word/2010/wordprocessingDrawing" xmlns:wp="http://schemas.openxmlformats.org/drawingml/2006/wordprocessingDrawing" xmlns:w10="urn:schemas-microsoft-com:office:word" xmlns:w="http://schemas.openxmlformats.org/wordprocessingml/2006/main" xmlns:w14="http://schemas.microsoft.com/office/word/2010/wordml" xmlns:w15="http://schemas.microsoft.com/office/word/2012/wordml" xmlns:w16cex="http://schemas.microsoft.com/office/word/2018/wordml/cex" xmlns:w16cid="http://schemas.microsoft.com/office/word/2016/wordml/cid" xmlns:w16="http://schemas.microsoft.com/office/word/2018/wordml" xmlns:w16du="http://schemas.microsoft.com/office/word/2023/wordml/word16du" xmlns:w16sdtdh="http://schemas.microsoft.com/office/word/2020/wordml/sdtdatahash" xmlns:w16sdtfl="http://schemas.microsoft.com/office/word/2024/wordml/sdtformatlock" xmlns:w16se="http://schemas.microsoft.com/office/word/2015/wordml/symex" xmlns:wpg="http://schemas.microsoft.com/office/word/2010/wordprocessingGroup" xmlns:wpi="http://schemas.microsoft.com/office/word/2010/wordprocessingInk" xmlns:wne="http://schemas.microsoft.com/office/word/2006/wordml" xmlns:wps="http://schemas.microsoft.com/office/word/2010/wordprocessingShape" mc:Ignorable="w14 w15 w16se w16cid w16 w16cex w16sdtdh w16sdtfl w16du wp14">
+  <w:abstractNum w:abstractNumId="0" w15:restartNumberingAfterBreak="0">
+    <w:nsid w:val="16E169DC"/>
+    <w:multiLevelType w:val="hybridMultilevel"/>
+    <w:tmpl w:val="CD085B48"/>
+    <w:lvl w:ilvl="0" w:tplc="0409000F">
+      <w:start w:val="1"/>
+      <w:numFmt w:val="decimal"/>
+      <w:lvlText w:val="%1."/>
+      <w:lvlJc w:val="left"/>
+      <w:pPr>
+        <w:ind w:left="720" w:hanging="360"/>
+      </w:pPr>
+    </w:lvl>
+    <w:lvl w:ilvl="1" w:tplc="04090019">
+      <w:start w:val="1"/>
+      <w:numFmt w:val="lowerLetter"/>
+      <w:lvlText w:val="%2."/>
+      <w:lvlJc w:val="left"/>
+      <w:pPr>
+        <w:ind w:left="1440" w:hanging="360"/>
+      </w:pPr>
+    </w:lvl>
+    <w:lvl w:ilvl="2" w:tplc="0409001B">
+      <w:start w:val="1"/>
+      <w:numFmt w:val="lowerRoman"/>
+      <w:lvlText w:val="%3."/>
+      <w:lvlJc w:val="right"/>
+      <w:pPr>
+        <w:ind w:left="2160" w:hanging="180"/>
+      </w:pPr>
+    </w:lvl>
+    <w:lvl w:ilvl="3" w:tplc="0409000F">
+      <w:start w:val="1"/>
+      <w:numFmt w:val="decimal"/>
+      <w:lvlText w:val="%4."/>
+      <w:lvlJc w:val="left"/>
+      <w:pPr>
+        <w:ind w:left="2880" w:hanging="360"/>
+      </w:pPr>
+    </w:lvl>
+    <w:lvl w:ilvl="4" w:tplc="04090019">
+      <w:start w:val="1"/>
+      <w:numFmt w:val="lowerLetter"/>
+      <w:lvlText w:val="%5."/>
+      <w:lvlJc w:val="left"/>
+      <w:pPr>
+        <w:ind w:left="3600" w:hanging="360"/>
+      </w:pPr>
+    </w:lvl>
+    <w:lvl w:ilvl="5" w:tplc="0409001B">
+      <w:start w:val="1"/>
+      <w:numFmt w:val="lowerRoman"/>
+      <w:lvlText w:val="%6."/>
+      <w:lvlJc w:val="right"/>
+      <w:pPr>
+        <w:ind w:left="4320" w:hanging="180"/>
+      </w:pPr>
+    </w:lvl>
+    <w:lvl w:ilvl="6" w:tplc="0409000F">
+      <w:start w:val="1"/>
+      <w:numFmt w:val="decimal"/>
+      <w:lvlText w:val="%7."/>
+      <w:lvlJc w:val="left"/>
+      <w:pPr>
+        <w:ind w:left="5040" w:hanging="360"/>
+      </w:pPr>
+    </w:lvl>
+    <w:lvl w:ilvl="7" w:tplc="04090019">
+      <w:start w:val="1"/>
+      <w:numFmt w:val="lowerLetter"/>
+      <w:lvlText w:val="%8."/>
+      <w:lvlJc w:val="left"/>
+      <w:pPr>
+        <w:ind w:left="5760" w:hanging="360"/>
+      </w:pPr>
+    </w:lvl>
+    <w:lvl w:ilvl="8" w:tplc="0409001B">
+      <w:start w:val="1"/>
+      <w:numFmt w:val="lowerRoman"/>
+      <w:lvlText w:val="%9."/>
+      <w:lvlJc w:val="right"/>
+      <w:pPr>
+        <w:ind w:left="6480" w:hanging="180"/>
+      </w:pPr>
+    </w:lvl>
+  </w:abstractNum>
+  <w:num w:numId="1" w16cid:durableId="335226281">
+    <w:abstractNumId w:val="0"/>
+    <w:lvlOverride w:ilvl="0">
+      <w:startOverride w:val="1"/>
+    </w:lvlOverride>
+    <w:lvlOverride w:ilvl="1">
+      <w:startOverride w:val="1"/>
+    </w:lvlOverride>
+    <w:lvlOverride w:ilvl="2">
+      <w:startOverride w:val="1"/>
+    </w:lvlOverride>
+    <w:lvlOverride w:ilvl="3">
+      <w:startOverride w:val="1"/>
+    </w:lvlOverride>
+    <w:lvlOverride w:ilvl="4">
+      <w:startOverride w:val="1"/>
+    </w:lvlOverride>
+    <w:lvlOverride w:ilvl="5">
+      <w:startOverride w:val="1"/>
+    </w:lvlOverride>
+    <w:lvlOverride w:ilvl="6">
+      <w:startOverride w:val="1"/>
+    </w:lvlOverride>
+    <w:lvlOverride w:ilvl="7">
+      <w:startOverride w:val="1"/>
+    </w:lvlOverride>
+    <w:lvlOverride w:ilvl="8">
+      <w:startOverride w:val="1"/>
+    </w:lvlOverride>
+  </w:num>
+</w:numbering>
 </file>
 
 <file path=word/styles.xml><?xml version="1.0" encoding="utf-8"?>

</xml_diff>